<commit_message>
Update contact page and resume
</commit_message>
<xml_diff>
--- a/documents/Lantsov Alexandr - resume.docx
+++ b/documents/Lantsov Alexandr - resume.docx
@@ -1372,7 +1372,7 @@
                 <w:sz w:val="20"/>
                 <w:szCs w:val="20"/>
               </w:rPr>
-              <w:t>Настоящее время</w:t>
+              <w:t>Июнь 2024</w:t>
             </w:r>
           </w:p>
         </w:tc>
@@ -1390,6 +1390,7 @@
                 <w:szCs w:val="28"/>
               </w:rPr>
             </w:pPr>
+            <w:proofErr w:type="gramStart"/>
             <w:r>
               <w:rPr>
                 <w:rFonts w:ascii="Arial" w:hAnsi="Arial" w:cs="Arial"/>
@@ -1415,6 +1416,7 @@
               </w:rPr>
               <w:t>|</w:t>
             </w:r>
+            <w:proofErr w:type="gramEnd"/>
             <w:r>
               <w:rPr>
                 <w:rFonts w:ascii="Arial" w:hAnsi="Arial" w:cs="Arial"/>

</xml_diff>